<commit_message>
update NOLO-SVR doc add something in androidmanifest.xml
</commit_message>
<xml_diff>
--- a/NOLO-SVR/Doc/Unity_SDK_V2.0 developer doc.docx
+++ b/NOLO-SVR/Doc/Unity_SDK_V2.0 developer doc.docx
@@ -248,8 +248,6 @@
           <w:rFonts w:ascii="微软雅黑" w:hAnsi="微软雅黑" w:eastAsia="微软雅黑"/>
         </w:rPr>
       </w:pPr>
-      <w:bookmarkStart w:id="22" w:name="_GoBack"/>
-      <w:bookmarkEnd w:id="22"/>
     </w:p>
     <w:sdt>
       <w:sdtPr>
@@ -1835,8 +1833,8 @@
           <w:rFonts w:ascii="微软雅黑" w:hAnsi="微软雅黑" w:eastAsia="微软雅黑"/>
         </w:rPr>
       </w:pPr>
-      <w:bookmarkStart w:id="0" w:name="_Toc3356"/>
-      <w:bookmarkStart w:id="1" w:name="_Toc510190592"/>
+      <w:bookmarkStart w:id="0" w:name="_Toc510190592"/>
+      <w:bookmarkStart w:id="1" w:name="_Toc3356"/>
       <w:r>
         <w:rPr>
           <w:rStyle w:val="24"/>
@@ -1854,8 +1852,8 @@
           <w:rFonts w:ascii="微软雅黑" w:hAnsi="微软雅黑" w:eastAsia="微软雅黑"/>
         </w:rPr>
       </w:pPr>
-      <w:bookmarkStart w:id="2" w:name="_Toc1558"/>
-      <w:bookmarkStart w:id="3" w:name="_Toc510190593"/>
+      <w:bookmarkStart w:id="2" w:name="_Toc510190593"/>
+      <w:bookmarkStart w:id="3" w:name="_Toc1558"/>
       <w:r>
         <w:rPr>
           <w:rStyle w:val="24"/>
@@ -7418,6 +7416,50 @@
           <w:lang w:val="en-US" w:eastAsia="zh-CN"/>
         </w:rPr>
       </w:pPr>
+      <w:r>
+        <w:rPr>
+          <w:rFonts w:hint="eastAsia" w:ascii="微软雅黑" w:hAnsi="微软雅黑" w:eastAsia="微软雅黑"/>
+          <w:sz w:val="18"/>
+          <w:szCs w:val="18"/>
+          <w:lang w:val="en-US" w:eastAsia="zh-CN"/>
+        </w:rPr>
+        <w:t xml:space="preserve">&lt;meta-data </w:t>
+      </w:r>
+    </w:p>
+    <w:p>
+      <w:pPr>
+        <w:ind w:firstLine="370"/>
+        <w:jc w:val="both"/>
+        <w:rPr>
+          <w:rFonts w:hint="eastAsia" w:ascii="微软雅黑" w:hAnsi="微软雅黑" w:eastAsia="微软雅黑"/>
+          <w:sz w:val="18"/>
+          <w:szCs w:val="18"/>
+          <w:lang w:val="en-US" w:eastAsia="zh-CN"/>
+        </w:rPr>
+      </w:pPr>
+      <w:r>
+        <w:rPr>
+          <w:rFonts w:hint="eastAsia" w:ascii="微软雅黑" w:hAnsi="微软雅黑" w:eastAsia="微软雅黑"/>
+          <w:sz w:val="18"/>
+          <w:szCs w:val="18"/>
+          <w:lang w:val="en-US" w:eastAsia="zh-CN"/>
+        </w:rPr>
+        <w:t>android:name="com.deepoon.android.vr.application.mode" android:value="vr_only"/&gt;</w:t>
+      </w:r>
+    </w:p>
+    <w:p>
+      <w:pPr>
+        <w:ind w:firstLine="370"/>
+        <w:jc w:val="both"/>
+        <w:rPr>
+          <w:rFonts w:hint="eastAsia" w:ascii="微软雅黑" w:hAnsi="微软雅黑" w:eastAsia="微软雅黑"/>
+          <w:sz w:val="18"/>
+          <w:szCs w:val="18"/>
+          <w:lang w:val="en-US" w:eastAsia="zh-CN"/>
+        </w:rPr>
+      </w:pPr>
+      <w:bookmarkStart w:id="22" w:name="_GoBack"/>
+      <w:bookmarkEnd w:id="22"/>
     </w:p>
     <w:p>
       <w:pPr>

</xml_diff>